<commit_message>
Changes while submitting for review
</commit_message>
<xml_diff>
--- a/publications/files/paper-2023nov-mm-clearerer-explanation/Lett-2023-Meta-management-as-a-clearer-explanation-of-consciousness-draft-1.docx
+++ b/publications/files/paper-2023nov-mm-clearerer-explanation/Lett-2023-Meta-management-as-a-clearer-explanation-of-consciousness-draft-1.docx
@@ -18,13 +18,7 @@
         <w:rPr>
           <w:lang w:val="en-GB" w:eastAsia="zh-CN" w:bidi="hi-IN"/>
         </w:rPr>
-        <w:t xml:space="preserve">PRE-PRINT DRAFT </w:t>
-      </w:r>
-      <w:r>
-        <w:rPr>
-          <w:lang w:val="en-GB" w:eastAsia="zh-CN" w:bidi="hi-IN"/>
-        </w:rPr>
-        <w:t>1</w:t>
+        <w:t>PRE-PRINT DRAFT 1</w:t>
       </w:r>
     </w:p>
     <w:p>
@@ -617,7 +611,19 @@
         <w:rPr>
           <w:lang w:val="en-GB" w:eastAsia="zh-CN" w:bidi="hi-IN"/>
         </w:rPr>
-        <w:t>The theory of Representational Redescription (RR) makes the case that meta-cognitive processes require that the brain learns to construct meta-representations - high level abstractions of knowledge - in order to support learning and ongoing judgments of certainty (Karmiloff-Smith, 1992; Clark &amp; Karmiloff-Smith, 1993; Cleeramans et al 2007; Pasquali et al, 2010; Timmermans et al, 2012). The Radical Plasticity Theory (RPT) extends the idea by suggesting that the brain also learns meta-representations of its own state and behaviours, in order to support judgments of certainty, and monitoring and prediction of behaviours (Cleeremans, 2007, 2019; Cleeremans et al, 2020). Simulations of fqur possible representational redescription implementations have been examined and compared against human behavioural data: i) a single-channel model where a single first-order network produces both its prediction and a certainty measure, ii) a dual-channel model where independent pathways compute the prediction and the certainty measure, iii) a hierarchical model where a second network examines the prediction made by the first-order network (or possibly some internal state of the first-order network) in order to determine the certainty measure, and iv) a hybrid of hierarchical and dual-channel models that uses both the first-order output or state and its original inputs. The hierarchical and hybrid models have been found to best mirror human accuracy and mistakes in judgment of certainty (Cleeremans et al, 2007; Pasquali et al, 2010; Timmermans et al, 2012).</w:t>
+        <w:t>The theory of Representational Redescription (RR) makes the case that meta-cognitive processes require that the brain learns to construct meta-representations - high level abstractions of knowledge - in order to support learning and ongoing judgments of certainty (Karmiloff-Smith, 1992; Clark &amp; Karmiloff-Smith, 1993; Cleeramans et al 2007; Pasquali et al, 2010; Timmermans et al, 2012). The Radical Plasticity Theory (RPT) extends the idea by suggesting that the brain also learns meta-representations of its own state and behaviours, in order to support judgments of certainty, and monitoring and prediction of behaviours (Cleeremans, 2007, 2019; Cleeremans et al, 2020). Simulations of f</w:t>
+      </w:r>
+      <w:r>
+        <w:rPr>
+          <w:lang w:val="en-GB" w:eastAsia="zh-CN" w:bidi="hi-IN"/>
+        </w:rPr>
+        <w:t>o</w:t>
+      </w:r>
+      <w:r>
+        <w:rPr>
+          <w:lang w:val="en-GB" w:eastAsia="zh-CN" w:bidi="hi-IN"/>
+        </w:rPr>
+        <w:t>ur possible representational redescription implementations have been examined and compared against human behavioural data: i) a single-channel model where a single first-order network produces both its prediction and a certainty measure, ii) a dual-channel model where independent pathways compute the prediction and the certainty measure, iii) a hierarchical model where a second network examines the prediction made by the first-order network (or possibly some internal state of the first-order network) in order to determine the certainty measure, and iv) a hybrid of hierarchical and dual-channel models that uses both the first-order output or state and its original inputs. The hierarchical and hybrid models have been found to best mirror human accuracy and mistakes in judgment of certainty (Cleeremans et al, 2007; Pasquali et al, 2010; Timmermans et al, 2012).</w:t>
       </w:r>
     </w:p>
     <w:p>
@@ -888,9 +894,7 @@
         </w:rPr>
       </w:pPr>
       <w:r>
-        <w:rPr>
-          <w:lang w:val="en-GB" w:eastAsia="zh-CN" w:bidi="hi-IN"/>
-        </w:rPr>
+        <w:rPr/>
         <w:drawing>
           <wp:inline distT="0" distB="0" distL="0" distR="0">
             <wp:extent cx="5829300" cy="3162300"/>
@@ -1596,7 +1600,7 @@
         <w:rPr>
           <w:lang w:val="en-GB" w:eastAsia="zh-CN" w:bidi="hi-IN"/>
         </w:rPr>
-        <w:t xml:space="preserve"> the underlying mechanisms that produce those phenomena are evolutionarily necessary in the first place. Thirdly, the theory is testable. It makes specific predictions about brain structure, about the relationship between different brain states, and about the timeliness and causal relations of those brain states. Lastly, it is practical. It is easily implementable in artificial computational systems, and may prove to be useful in the future advancement of artificial intelligence.</w:t>
+        <w:t xml:space="preserve"> the underlying mechanisms that produce those phenomena are evolutionarily necessary in the first place. Thirdly, the theory is testable. It makes predictions about brain structure, about the relationship between different brain states, and about the timeliness and causal relations of those brain states. Lastly, it is practical. It is easily implementable in artificial computational systems, and may prove to be useful in the future advancement of artificial intelligence.</w:t>
       </w:r>
     </w:p>
     <w:p>
@@ -3666,9 +3670,7 @@
         </w:rPr>
       </w:pPr>
       <w:r>
-        <w:rPr>
-          <w:lang w:val="en-GB" w:eastAsia="zh-CN" w:bidi="hi-IN"/>
-        </w:rPr>
+        <w:rPr/>
       </w:r>
     </w:p>
     <w:sectPr>
@@ -3718,7 +3720,7 @@
     </w:r>
     <w:r>
       <w:rPr/>
-      <w:t>22</w:t>
+      <w:t>23</w:t>
     </w:r>
     <w:r>
       <w:rPr/>

</xml_diff>

<commit_message>
Removing accidentally shared home address
</commit_message>
<xml_diff>
--- a/publications/files/paper-2023nov-mm-clearerer-explanation/Lett-2023-Meta-management-as-a-clearer-explanation-of-consciousness-draft-1.docx
+++ b/publications/files/paper-2023nov-mm-clearerer-explanation/Lett-2023-Meta-management-as-a-clearer-explanation-of-consciousness-draft-1.docx
@@ -208,10 +208,7 @@
         </w:rPr>
       </w:pPr>
       <w:r>
-        <w:rPr>
-          <w:lang w:val="en-GB" w:eastAsia="zh-CN" w:bidi="hi-IN"/>
-        </w:rPr>
-        <w:t>Address: 4 Jambulingam Street, Nungambakkam, Chennai 600034, Tamil Nadu, India</w:t>
+        <w:rPr/>
       </w:r>
     </w:p>
     <w:p>
@@ -611,19 +608,7 @@
         <w:rPr>
           <w:lang w:val="en-GB" w:eastAsia="zh-CN" w:bidi="hi-IN"/>
         </w:rPr>
-        <w:t>The theory of Representational Redescription (RR) makes the case that meta-cognitive processes require that the brain learns to construct meta-representations - high level abstractions of knowledge - in order to support learning and ongoing judgments of certainty (Karmiloff-Smith, 1992; Clark &amp; Karmiloff-Smith, 1993; Cleeramans et al 2007; Pasquali et al, 2010; Timmermans et al, 2012). The Radical Plasticity Theory (RPT) extends the idea by suggesting that the brain also learns meta-representations of its own state and behaviours, in order to support judgments of certainty, and monitoring and prediction of behaviours (Cleeremans, 2007, 2019; Cleeremans et al, 2020). Simulations of f</w:t>
-      </w:r>
-      <w:r>
-        <w:rPr>
-          <w:lang w:val="en-GB" w:eastAsia="zh-CN" w:bidi="hi-IN"/>
-        </w:rPr>
-        <w:t>o</w:t>
-      </w:r>
-      <w:r>
-        <w:rPr>
-          <w:lang w:val="en-GB" w:eastAsia="zh-CN" w:bidi="hi-IN"/>
-        </w:rPr>
-        <w:t>ur possible representational redescription implementations have been examined and compared against human behavioural data: i) a single-channel model where a single first-order network produces both its prediction and a certainty measure, ii) a dual-channel model where independent pathways compute the prediction and the certainty measure, iii) a hierarchical model where a second network examines the prediction made by the first-order network (or possibly some internal state of the first-order network) in order to determine the certainty measure, and iv) a hybrid of hierarchical and dual-channel models that uses both the first-order output or state and its original inputs. The hierarchical and hybrid models have been found to best mirror human accuracy and mistakes in judgment of certainty (Cleeremans et al, 2007; Pasquali et al, 2010; Timmermans et al, 2012).</w:t>
+        <w:t>The theory of Representational Redescription (RR) makes the case that meta-cognitive processes require that the brain learns to construct meta-representations - high level abstractions of knowledge - in order to support learning and ongoing judgments of certainty (Karmiloff-Smith, 1992; Clark &amp; Karmiloff-Smith, 1993; Cleeramans et al 2007; Pasquali et al, 2010; Timmermans et al, 2012). The Radical Plasticity Theory (RPT) extends the idea by suggesting that the brain also learns meta-representations of its own state and behaviours, in order to support judgments of certainty, and monitoring and prediction of behaviours (Cleeremans, 2007, 2019; Cleeremans et al, 2020). Simulations of four possible representational redescription implementations have been examined and compared against human behavioural data: i) a single-channel model where a single first-order network produces both its prediction and a certainty measure, ii) a dual-channel model where independent pathways compute the prediction and the certainty measure, iii) a hierarchical model where a second network examines the prediction made by the first-order network (or possibly some internal state of the first-order network) in order to determine the certainty measure, and iv) a hybrid of hierarchical and dual-channel models that uses both the first-order output or state and its original inputs. The hierarchical and hybrid models have been found to best mirror human accuracy and mistakes in judgment of certainty (Cleeremans et al, 2007; Pasquali et al, 2010; Timmermans et al, 2012).</w:t>
       </w:r>
     </w:p>
     <w:p>

</xml_diff>